<commit_message>
DOCS: main.ipynb & README.md | Ajuste da Comparação dos Dados (Fase 3), Início da Fase 4 e Atualização do Readme
</commit_message>
<xml_diff>
--- a/17.02.2024 ESCALA DE SERVIÇO - SÁBADO.docx
+++ b/17.02.2024 ESCALA DE SERVIÇO - SÁBADO.docx
@@ -281,7 +281,7 @@
                 <w:sz w:val="18"/>
                 <w:szCs w:val="18"/>
               </w:rPr>
-              <w:t xml:space="preserve">CPU </w:t>
+              <w:t>CPU</w:t>
             </w:r>
           </w:p>
           <w:p>
@@ -5201,7 +5201,7 @@
                 <w:szCs w:val="18"/>
               </w:rPr>
               <w:lastRenderedPageBreak/>
-              <w:t xml:space="preserve">VTR GRUPO TÁTICO MÓVEL </w:t>
+              <w:t>VTR GRUPO TÁTICO MÓVEL</w:t>
             </w:r>
           </w:p>
           <w:p>
@@ -6370,7 +6370,25 @@
                 <w:sz w:val="18"/>
                 <w:szCs w:val="18"/>
               </w:rPr>
-              <w:t xml:space="preserve">OPERAÇÃO APOIO AO BLOCA DA ALEMANHA </w:t>
+              <w:t>OPERAÇÃO APOIO AO BLOCA DA ALEMANHA</w:t>
+            </w:r>
+          </w:p>
+          <w:p>
+            <w:pPr>
+              <w:jc w:val="center"/>
+              <w:rPr>
+                <w:b/>
+                <w:sz w:val="18"/>
+                <w:szCs w:val="18"/>
+              </w:rPr>
+            </w:pPr>
+            <w:r>
+              <w:rPr>
+                <w:b/>
+                <w:sz w:val="18"/>
+                <w:szCs w:val="18"/>
+              </w:rPr>
+              <w:t xml:space="preserve"> </w:t>
             </w:r>
           </w:p>
         </w:tc>
@@ -8638,6 +8656,16 @@
               </w:rPr>
               <w:t>APOIO AO EVENTO NO CASTELINHO</w:t>
             </w:r>
+          </w:p>
+          <w:p>
+            <w:pPr>
+              <w:jc w:val="center"/>
+              <w:rPr>
+                <w:b/>
+                <w:sz w:val="18"/>
+                <w:szCs w:val="18"/>
+              </w:rPr>
+            </w:pPr>
           </w:p>
         </w:tc>
       </w:tr>

</xml_diff>